<commit_message>
InteriorVista landing page development is complete
</commit_message>
<xml_diff>
--- a/Task1/task1.docx
+++ b/Task1/task1.docx
@@ -79,12 +79,57 @@
           <w:lang w:eastAsia="en-IN"/>
           <w14:ligatures w14:val="none"/>
         </w:rPr>
-        <w:t>: Responsive Company Member Team Page</w:t>
-      </w:r>
-    </w:p>
-    <w:p>
-      <w:pPr>
-        <w:pStyle w:val="ListParagraph"/>
+        <w:t xml:space="preserve">: </w:t>
+      </w:r>
+      <w:r>
+        <w:rPr>
+          <w:rFonts w:ascii="Consolas" w:eastAsia="Times New Roman" w:hAnsi="Consolas" w:cs="Times New Roman"/>
+          <w:kern w:val="0"/>
+          <w:sz w:val="21"/>
+          <w:szCs w:val="21"/>
+          <w:lang w:eastAsia="en-IN"/>
+          <w14:ligatures w14:val="none"/>
+        </w:rPr>
+        <w:t>Report for Landing Page</w:t>
+      </w:r>
+      <w:r>
+        <w:rPr>
+          <w:rFonts w:ascii="Consolas" w:eastAsia="Times New Roman" w:hAnsi="Consolas" w:cs="Times New Roman"/>
+          <w:kern w:val="0"/>
+          <w:sz w:val="21"/>
+          <w:szCs w:val="21"/>
+          <w:lang w:eastAsia="en-IN"/>
+          <w14:ligatures w14:val="none"/>
+        </w:rPr>
+        <w:t xml:space="preserve"> of interior website called </w:t>
+      </w:r>
+      <w:proofErr w:type="spellStart"/>
+      <w:r>
+        <w:rPr>
+          <w:rFonts w:ascii="Consolas" w:eastAsia="Times New Roman" w:hAnsi="Consolas" w:cs="Times New Roman"/>
+          <w:kern w:val="0"/>
+          <w:sz w:val="21"/>
+          <w:szCs w:val="21"/>
+          <w:lang w:eastAsia="en-IN"/>
+          <w14:ligatures w14:val="none"/>
+        </w:rPr>
+        <w:t>InteriorVista</w:t>
+      </w:r>
+      <w:proofErr w:type="spellEnd"/>
+      <w:r>
+        <w:rPr>
+          <w:rFonts w:ascii="Consolas" w:eastAsia="Times New Roman" w:hAnsi="Consolas" w:cs="Times New Roman"/>
+          <w:kern w:val="0"/>
+          <w:sz w:val="21"/>
+          <w:szCs w:val="21"/>
+          <w:lang w:eastAsia="en-IN"/>
+          <w14:ligatures w14:val="none"/>
+        </w:rPr>
+        <w:t>.</w:t>
+      </w:r>
+    </w:p>
+    <w:p>
+      <w:pPr>
         <w:spacing w:after="0" w:line="285" w:lineRule="atLeast"/>
         <w:rPr>
           <w:rFonts w:ascii="Consolas" w:eastAsia="Times New Roman" w:hAnsi="Consolas" w:cs="Times New Roman"/>
@@ -151,7 +196,31 @@
           <w:lang w:eastAsia="en-IN"/>
           <w14:ligatures w14:val="none"/>
         </w:rPr>
-        <w:t>Develop a responsive web page for the Company Member Team Page using HTML and CSS. The design reference is "designed-1." Ensure responsiveness across various devices.</w:t>
+        <w:t xml:space="preserve">Develop a responsive landing page for </w:t>
+      </w:r>
+      <w:proofErr w:type="spellStart"/>
+      <w:r>
+        <w:rPr>
+          <w:rFonts w:ascii="Consolas" w:eastAsia="Times New Roman" w:hAnsi="Consolas" w:cs="Times New Roman"/>
+          <w:kern w:val="0"/>
+          <w:sz w:val="21"/>
+          <w:szCs w:val="21"/>
+          <w:lang w:eastAsia="en-IN"/>
+          <w14:ligatures w14:val="none"/>
+        </w:rPr>
+        <w:t>InteriorVista</w:t>
+      </w:r>
+      <w:proofErr w:type="spellEnd"/>
+      <w:r>
+        <w:rPr>
+          <w:rFonts w:ascii="Consolas" w:eastAsia="Times New Roman" w:hAnsi="Consolas" w:cs="Times New Roman"/>
+          <w:kern w:val="0"/>
+          <w:sz w:val="21"/>
+          <w:szCs w:val="21"/>
+          <w:lang w:eastAsia="en-IN"/>
+          <w14:ligatures w14:val="none"/>
+        </w:rPr>
+        <w:t>, an interior design website, using HTML and CSS. Ensure the design is visually appealing and optimized for various devices.</w:t>
       </w:r>
     </w:p>
     <w:p>
@@ -233,10 +302,6 @@
     <w:p>
       <w:pPr>
         <w:pStyle w:val="ListParagraph"/>
-        <w:numPr>
-          <w:ilvl w:val="0"/>
-          <w:numId w:val="10"/>
-        </w:numPr>
         <w:spacing w:after="0" w:line="285" w:lineRule="atLeast"/>
         <w:rPr>
           <w:rFonts w:ascii="Consolas" w:eastAsia="Times New Roman" w:hAnsi="Consolas" w:cs="Times New Roman"/>
@@ -262,88 +327,51 @@
     <w:p>
       <w:pPr>
         <w:pStyle w:val="ListParagraph"/>
-        <w:numPr>
-          <w:ilvl w:val="0"/>
-          <w:numId w:val="10"/>
-        </w:numPr>
-        <w:spacing w:after="0" w:line="285" w:lineRule="atLeast"/>
-        <w:rPr>
-          <w:rFonts w:ascii="Consolas" w:eastAsia="Times New Roman" w:hAnsi="Consolas" w:cs="Times New Roman"/>
-          <w:kern w:val="0"/>
-          <w:sz w:val="21"/>
-          <w:szCs w:val="21"/>
-          <w:lang w:eastAsia="en-IN"/>
-          <w14:ligatures w14:val="none"/>
-        </w:rPr>
-      </w:pPr>
-      <w:r>
-        <w:rPr>
-          <w:rFonts w:ascii="Consolas" w:eastAsia="Times New Roman" w:hAnsi="Consolas" w:cs="Times New Roman"/>
-          <w:kern w:val="0"/>
-          <w:sz w:val="21"/>
-          <w:szCs w:val="21"/>
-          <w:lang w:eastAsia="en-IN"/>
-          <w14:ligatures w14:val="none"/>
-        </w:rPr>
-        <w:t>Header and Info Section:</w:t>
+        <w:spacing w:after="0" w:line="285" w:lineRule="atLeast"/>
+        <w:rPr>
+          <w:rFonts w:ascii="Consolas" w:eastAsia="Times New Roman" w:hAnsi="Consolas" w:cs="Times New Roman"/>
+          <w:kern w:val="0"/>
+          <w:sz w:val="21"/>
+          <w:szCs w:val="21"/>
+          <w:lang w:eastAsia="en-IN"/>
+          <w14:ligatures w14:val="none"/>
+        </w:rPr>
+      </w:pPr>
+      <w:r>
+        <w:rPr>
+          <w:rFonts w:ascii="Consolas" w:eastAsia="Times New Roman" w:hAnsi="Consolas" w:cs="Times New Roman"/>
+          <w:kern w:val="0"/>
+          <w:sz w:val="21"/>
+          <w:szCs w:val="21"/>
+          <w:lang w:eastAsia="en-IN"/>
+          <w14:ligatures w14:val="none"/>
+        </w:rPr>
+        <w:t>Designed the header with navigation and company logo.</w:t>
       </w:r>
     </w:p>
     <w:p>
       <w:pPr>
         <w:pStyle w:val="ListParagraph"/>
-        <w:numPr>
-          <w:ilvl w:val="0"/>
-          <w:numId w:val="10"/>
-        </w:numPr>
-        <w:spacing w:after="0" w:line="285" w:lineRule="atLeast"/>
-        <w:rPr>
-          <w:rFonts w:ascii="Consolas" w:eastAsia="Times New Roman" w:hAnsi="Consolas" w:cs="Times New Roman"/>
-          <w:kern w:val="0"/>
-          <w:sz w:val="21"/>
-          <w:szCs w:val="21"/>
-          <w:lang w:eastAsia="en-IN"/>
-          <w14:ligatures w14:val="none"/>
-        </w:rPr>
-      </w:pPr>
-      <w:r>
-        <w:rPr>
-          <w:rFonts w:ascii="Consolas" w:eastAsia="Times New Roman" w:hAnsi="Consolas" w:cs="Times New Roman"/>
-          <w:kern w:val="0"/>
-          <w:sz w:val="21"/>
-          <w:szCs w:val="21"/>
-          <w:lang w:eastAsia="en-IN"/>
-          <w14:ligatures w14:val="none"/>
-        </w:rPr>
-        <w:t>Designed the header and company welcome message.</w:t>
-      </w:r>
-    </w:p>
-    <w:p>
-      <w:pPr>
-        <w:pStyle w:val="ListParagraph"/>
-        <w:numPr>
-          <w:ilvl w:val="0"/>
-          <w:numId w:val="10"/>
-        </w:numPr>
-        <w:spacing w:after="0" w:line="285" w:lineRule="atLeast"/>
-        <w:rPr>
-          <w:rFonts w:ascii="Consolas" w:eastAsia="Times New Roman" w:hAnsi="Consolas" w:cs="Times New Roman"/>
-          <w:kern w:val="0"/>
-          <w:sz w:val="21"/>
-          <w:szCs w:val="21"/>
-          <w:lang w:eastAsia="en-IN"/>
-          <w14:ligatures w14:val="none"/>
-        </w:rPr>
-      </w:pPr>
-      <w:r>
-        <w:rPr>
-          <w:rFonts w:ascii="Consolas" w:eastAsia="Times New Roman" w:hAnsi="Consolas" w:cs="Times New Roman"/>
-          <w:kern w:val="0"/>
-          <w:sz w:val="21"/>
-          <w:szCs w:val="21"/>
-          <w:lang w:eastAsia="en-IN"/>
-          <w14:ligatures w14:val="none"/>
-        </w:rPr>
-        <w:t>Added company name banner.</w:t>
+        <w:spacing w:after="0" w:line="285" w:lineRule="atLeast"/>
+        <w:rPr>
+          <w:rFonts w:ascii="Consolas" w:eastAsia="Times New Roman" w:hAnsi="Consolas" w:cs="Times New Roman"/>
+          <w:kern w:val="0"/>
+          <w:sz w:val="21"/>
+          <w:szCs w:val="21"/>
+          <w:lang w:eastAsia="en-IN"/>
+          <w14:ligatures w14:val="none"/>
+        </w:rPr>
+      </w:pPr>
+      <w:r>
+        <w:rPr>
+          <w:rFonts w:ascii="Consolas" w:eastAsia="Times New Roman" w:hAnsi="Consolas" w:cs="Times New Roman"/>
+          <w:kern w:val="0"/>
+          <w:sz w:val="21"/>
+          <w:szCs w:val="21"/>
+          <w:lang w:eastAsia="en-IN"/>
+          <w14:ligatures w14:val="none"/>
+        </w:rPr>
+        <w:t>Incorporated a captivating header section with a welcoming message and search functionality.</w:t>
       </w:r>
     </w:p>
     <w:p>
@@ -386,65 +414,57 @@
           <w:lang w:eastAsia="en-IN"/>
           <w14:ligatures w14:val="none"/>
         </w:rPr>
-        <w:t>Team Sections:</w:t>
+        <w:t>Why Choose Us Section:</w:t>
       </w:r>
     </w:p>
     <w:p>
       <w:pPr>
         <w:pStyle w:val="ListParagraph"/>
-        <w:numPr>
-          <w:ilvl w:val="0"/>
-          <w:numId w:val="11"/>
-        </w:numPr>
-        <w:spacing w:after="0" w:line="285" w:lineRule="atLeast"/>
-        <w:rPr>
-          <w:rFonts w:ascii="Consolas" w:eastAsia="Times New Roman" w:hAnsi="Consolas" w:cs="Times New Roman"/>
-          <w:kern w:val="0"/>
-          <w:sz w:val="21"/>
-          <w:szCs w:val="21"/>
-          <w:lang w:eastAsia="en-IN"/>
-          <w14:ligatures w14:val="none"/>
-        </w:rPr>
-      </w:pPr>
-      <w:r>
-        <w:rPr>
-          <w:rFonts w:ascii="Consolas" w:eastAsia="Times New Roman" w:hAnsi="Consolas" w:cs="Times New Roman"/>
-          <w:kern w:val="0"/>
-          <w:sz w:val="21"/>
-          <w:szCs w:val="21"/>
-          <w:lang w:eastAsia="en-IN"/>
-          <w14:ligatures w14:val="none"/>
-        </w:rPr>
-        <w:t>Divided page into Leadership, Development, and Sales/Marketing teams.</w:t>
+        <w:spacing w:after="0" w:line="285" w:lineRule="atLeast"/>
+        <w:rPr>
+          <w:rFonts w:ascii="Consolas" w:eastAsia="Times New Roman" w:hAnsi="Consolas" w:cs="Times New Roman"/>
+          <w:kern w:val="0"/>
+          <w:sz w:val="21"/>
+          <w:szCs w:val="21"/>
+          <w:lang w:eastAsia="en-IN"/>
+          <w14:ligatures w14:val="none"/>
+        </w:rPr>
+      </w:pPr>
+      <w:r>
+        <w:rPr>
+          <w:rFonts w:ascii="Consolas" w:eastAsia="Times New Roman" w:hAnsi="Consolas" w:cs="Times New Roman"/>
+          <w:kern w:val="0"/>
+          <w:sz w:val="21"/>
+          <w:szCs w:val="21"/>
+          <w:lang w:eastAsia="en-IN"/>
+          <w14:ligatures w14:val="none"/>
+        </w:rPr>
+        <w:t>Highlighted key features using grid layout.</w:t>
       </w:r>
     </w:p>
     <w:p>
       <w:pPr>
         <w:pStyle w:val="ListParagraph"/>
-        <w:numPr>
-          <w:ilvl w:val="0"/>
-          <w:numId w:val="11"/>
-        </w:numPr>
-        <w:spacing w:after="0" w:line="285" w:lineRule="atLeast"/>
-        <w:rPr>
-          <w:rFonts w:ascii="Consolas" w:eastAsia="Times New Roman" w:hAnsi="Consolas" w:cs="Times New Roman"/>
-          <w:kern w:val="0"/>
-          <w:sz w:val="21"/>
-          <w:szCs w:val="21"/>
-          <w:lang w:eastAsia="en-IN"/>
-          <w14:ligatures w14:val="none"/>
-        </w:rPr>
-      </w:pPr>
-      <w:r>
-        <w:rPr>
-          <w:rFonts w:ascii="Consolas" w:eastAsia="Times New Roman" w:hAnsi="Consolas" w:cs="Times New Roman"/>
-          <w:kern w:val="0"/>
-          <w:sz w:val="21"/>
-          <w:szCs w:val="21"/>
-          <w:lang w:eastAsia="en-IN"/>
-          <w14:ligatures w14:val="none"/>
-        </w:rPr>
-        <w:t>Used CSS Grid for layout.</w:t>
+        <w:spacing w:after="0" w:line="285" w:lineRule="atLeast"/>
+        <w:rPr>
+          <w:rFonts w:ascii="Consolas" w:eastAsia="Times New Roman" w:hAnsi="Consolas" w:cs="Times New Roman"/>
+          <w:kern w:val="0"/>
+          <w:sz w:val="21"/>
+          <w:szCs w:val="21"/>
+          <w:lang w:eastAsia="en-IN"/>
+          <w14:ligatures w14:val="none"/>
+        </w:rPr>
+      </w:pPr>
+      <w:r>
+        <w:rPr>
+          <w:rFonts w:ascii="Consolas" w:eastAsia="Times New Roman" w:hAnsi="Consolas" w:cs="Times New Roman"/>
+          <w:kern w:val="0"/>
+          <w:sz w:val="21"/>
+          <w:szCs w:val="21"/>
+          <w:lang w:eastAsia="en-IN"/>
+          <w14:ligatures w14:val="none"/>
+        </w:rPr>
+        <w:t>Utilized engaging icons and concise descriptions for easy understanding.</w:t>
       </w:r>
     </w:p>
     <w:p>
@@ -487,65 +507,57 @@
           <w:lang w:eastAsia="en-IN"/>
           <w14:ligatures w14:val="none"/>
         </w:rPr>
-        <w:t>Responsiveness:</w:t>
+        <w:t>Smart Offers Section:</w:t>
       </w:r>
     </w:p>
     <w:p>
       <w:pPr>
         <w:pStyle w:val="ListParagraph"/>
-        <w:numPr>
-          <w:ilvl w:val="0"/>
-          <w:numId w:val="12"/>
-        </w:numPr>
-        <w:spacing w:after="0" w:line="285" w:lineRule="atLeast"/>
-        <w:rPr>
-          <w:rFonts w:ascii="Consolas" w:eastAsia="Times New Roman" w:hAnsi="Consolas" w:cs="Times New Roman"/>
-          <w:kern w:val="0"/>
-          <w:sz w:val="21"/>
-          <w:szCs w:val="21"/>
-          <w:lang w:eastAsia="en-IN"/>
-          <w14:ligatures w14:val="none"/>
-        </w:rPr>
-      </w:pPr>
-      <w:r>
-        <w:rPr>
-          <w:rFonts w:ascii="Consolas" w:eastAsia="Times New Roman" w:hAnsi="Consolas" w:cs="Times New Roman"/>
-          <w:kern w:val="0"/>
-          <w:sz w:val="21"/>
-          <w:szCs w:val="21"/>
-          <w:lang w:eastAsia="en-IN"/>
-          <w14:ligatures w14:val="none"/>
-        </w:rPr>
-        <w:t>Implemented media queries for different screen sizes.</w:t>
+        <w:spacing w:after="0" w:line="285" w:lineRule="atLeast"/>
+        <w:rPr>
+          <w:rFonts w:ascii="Consolas" w:eastAsia="Times New Roman" w:hAnsi="Consolas" w:cs="Times New Roman"/>
+          <w:kern w:val="0"/>
+          <w:sz w:val="21"/>
+          <w:szCs w:val="21"/>
+          <w:lang w:eastAsia="en-IN"/>
+          <w14:ligatures w14:val="none"/>
+        </w:rPr>
+      </w:pPr>
+      <w:r>
+        <w:rPr>
+          <w:rFonts w:ascii="Consolas" w:eastAsia="Times New Roman" w:hAnsi="Consolas" w:cs="Times New Roman"/>
+          <w:kern w:val="0"/>
+          <w:sz w:val="21"/>
+          <w:szCs w:val="21"/>
+          <w:lang w:eastAsia="en-IN"/>
+          <w14:ligatures w14:val="none"/>
+        </w:rPr>
+        <w:t>Showcased exclusive deals with visually appealing images.</w:t>
       </w:r>
     </w:p>
     <w:p>
       <w:pPr>
         <w:pStyle w:val="ListParagraph"/>
-        <w:numPr>
-          <w:ilvl w:val="0"/>
-          <w:numId w:val="12"/>
-        </w:numPr>
-        <w:spacing w:after="0" w:line="285" w:lineRule="atLeast"/>
-        <w:rPr>
-          <w:rFonts w:ascii="Consolas" w:eastAsia="Times New Roman" w:hAnsi="Consolas" w:cs="Times New Roman"/>
-          <w:kern w:val="0"/>
-          <w:sz w:val="21"/>
-          <w:szCs w:val="21"/>
-          <w:lang w:eastAsia="en-IN"/>
-          <w14:ligatures w14:val="none"/>
-        </w:rPr>
-      </w:pPr>
-      <w:r>
-        <w:rPr>
-          <w:rFonts w:ascii="Consolas" w:eastAsia="Times New Roman" w:hAnsi="Consolas" w:cs="Times New Roman"/>
-          <w:kern w:val="0"/>
-          <w:sz w:val="21"/>
-          <w:szCs w:val="21"/>
-          <w:lang w:eastAsia="en-IN"/>
-          <w14:ligatures w14:val="none"/>
-        </w:rPr>
-        <w:t>Adjusted element sizes and positions.</w:t>
+        <w:spacing w:after="0" w:line="285" w:lineRule="atLeast"/>
+        <w:rPr>
+          <w:rFonts w:ascii="Consolas" w:eastAsia="Times New Roman" w:hAnsi="Consolas" w:cs="Times New Roman"/>
+          <w:kern w:val="0"/>
+          <w:sz w:val="21"/>
+          <w:szCs w:val="21"/>
+          <w:lang w:eastAsia="en-IN"/>
+          <w14:ligatures w14:val="none"/>
+        </w:rPr>
+      </w:pPr>
+      <w:r>
+        <w:rPr>
+          <w:rFonts w:ascii="Consolas" w:eastAsia="Times New Roman" w:hAnsi="Consolas" w:cs="Times New Roman"/>
+          <w:kern w:val="0"/>
+          <w:sz w:val="21"/>
+          <w:szCs w:val="21"/>
+          <w:lang w:eastAsia="en-IN"/>
+          <w14:ligatures w14:val="none"/>
+        </w:rPr>
+        <w:t>Incorporated a call-to-action button for user engagement.</w:t>
       </w:r>
     </w:p>
     <w:p>
@@ -564,100 +576,210 @@
     </w:p>
     <w:p>
       <w:pPr>
+        <w:spacing w:after="0" w:line="285" w:lineRule="atLeast"/>
+        <w:rPr>
+          <w:rFonts w:ascii="Consolas" w:eastAsia="Times New Roman" w:hAnsi="Consolas" w:cs="Times New Roman"/>
+          <w:kern w:val="0"/>
+          <w:sz w:val="21"/>
+          <w:szCs w:val="21"/>
+          <w:lang w:eastAsia="en-IN"/>
+          <w14:ligatures w14:val="none"/>
+        </w:rPr>
+      </w:pPr>
+      <w:r>
+        <w:rPr>
+          <w:rFonts w:ascii="Consolas" w:eastAsia="Times New Roman" w:hAnsi="Consolas" w:cs="Times New Roman"/>
+          <w:kern w:val="0"/>
+          <w:sz w:val="21"/>
+          <w:szCs w:val="21"/>
+          <w:lang w:eastAsia="en-IN"/>
+          <w14:ligatures w14:val="none"/>
+        </w:rPr>
+        <w:t xml:space="preserve">   </w:t>
+      </w:r>
+      <w:r>
+        <w:rPr>
+          <w:rFonts w:ascii="Consolas" w:eastAsia="Times New Roman" w:hAnsi="Consolas" w:cs="Times New Roman"/>
+          <w:kern w:val="0"/>
+          <w:sz w:val="21"/>
+          <w:szCs w:val="21"/>
+          <w:lang w:eastAsia="en-IN"/>
+          <w14:ligatures w14:val="none"/>
+        </w:rPr>
+        <w:t>4.</w:t>
+      </w:r>
+      <w:r>
+        <w:rPr>
+          <w:rFonts w:ascii="Consolas" w:eastAsia="Times New Roman" w:hAnsi="Consolas" w:cs="Times New Roman"/>
+          <w:kern w:val="0"/>
+          <w:sz w:val="21"/>
+          <w:szCs w:val="21"/>
+          <w:lang w:eastAsia="en-IN"/>
+          <w14:ligatures w14:val="none"/>
+        </w:rPr>
+        <w:t>Crafted with Excellent Material Section:</w:t>
+      </w:r>
+    </w:p>
+    <w:p>
+      <w:pPr>
         <w:pStyle w:val="ListParagraph"/>
-        <w:numPr>
-          <w:ilvl w:val="0"/>
-          <w:numId w:val="9"/>
-        </w:numPr>
-        <w:spacing w:after="0" w:line="285" w:lineRule="atLeast"/>
-        <w:rPr>
-          <w:rFonts w:ascii="Consolas" w:eastAsia="Times New Roman" w:hAnsi="Consolas" w:cs="Times New Roman"/>
-          <w:kern w:val="0"/>
-          <w:sz w:val="21"/>
-          <w:szCs w:val="21"/>
-          <w:lang w:eastAsia="en-IN"/>
-          <w14:ligatures w14:val="none"/>
-        </w:rPr>
-      </w:pPr>
-      <w:r>
-        <w:rPr>
-          <w:rFonts w:ascii="Consolas" w:eastAsia="Times New Roman" w:hAnsi="Consolas" w:cs="Times New Roman"/>
-          <w:kern w:val="0"/>
-          <w:sz w:val="21"/>
-          <w:szCs w:val="21"/>
-          <w:lang w:eastAsia="en-IN"/>
-          <w14:ligatures w14:val="none"/>
-        </w:rPr>
-        <w:t>Styling</w:t>
-      </w:r>
-      <w:r>
-        <w:rPr>
-          <w:rFonts w:ascii="Consolas" w:eastAsia="Times New Roman" w:hAnsi="Consolas" w:cs="Times New Roman"/>
-          <w:kern w:val="0"/>
-          <w:sz w:val="21"/>
-          <w:szCs w:val="21"/>
-          <w:lang w:eastAsia="en-IN"/>
-          <w14:ligatures w14:val="none"/>
-        </w:rPr>
-        <w:t>:</w:t>
+        <w:spacing w:after="0" w:line="285" w:lineRule="atLeast"/>
+        <w:rPr>
+          <w:rFonts w:ascii="Consolas" w:eastAsia="Times New Roman" w:hAnsi="Consolas" w:cs="Times New Roman"/>
+          <w:kern w:val="0"/>
+          <w:sz w:val="21"/>
+          <w:szCs w:val="21"/>
+          <w:lang w:eastAsia="en-IN"/>
+          <w14:ligatures w14:val="none"/>
+        </w:rPr>
+      </w:pPr>
+      <w:r>
+        <w:rPr>
+          <w:rFonts w:ascii="Consolas" w:eastAsia="Times New Roman" w:hAnsi="Consolas" w:cs="Times New Roman"/>
+          <w:kern w:val="0"/>
+          <w:sz w:val="21"/>
+          <w:szCs w:val="21"/>
+          <w:lang w:eastAsia="en-IN"/>
+          <w14:ligatures w14:val="none"/>
+        </w:rPr>
+        <w:t>Presented quality products with descriptive images and pricing.</w:t>
       </w:r>
     </w:p>
     <w:p>
       <w:pPr>
         <w:pStyle w:val="ListParagraph"/>
-        <w:numPr>
-          <w:ilvl w:val="0"/>
-          <w:numId w:val="13"/>
-        </w:numPr>
-        <w:spacing w:after="0" w:line="285" w:lineRule="atLeast"/>
-        <w:rPr>
-          <w:rFonts w:ascii="Consolas" w:eastAsia="Times New Roman" w:hAnsi="Consolas" w:cs="Times New Roman"/>
-          <w:kern w:val="0"/>
-          <w:sz w:val="21"/>
-          <w:szCs w:val="21"/>
-          <w:lang w:eastAsia="en-IN"/>
-          <w14:ligatures w14:val="none"/>
-        </w:rPr>
-      </w:pPr>
-      <w:r>
-        <w:rPr>
-          <w:rFonts w:ascii="Consolas" w:eastAsia="Times New Roman" w:hAnsi="Consolas" w:cs="Times New Roman"/>
-          <w:kern w:val="0"/>
-          <w:sz w:val="21"/>
-          <w:szCs w:val="21"/>
-          <w:lang w:eastAsia="en-IN"/>
-          <w14:ligatures w14:val="none"/>
-        </w:rPr>
-        <w:t>Applied rounded corners and background colors.</w:t>
+        <w:spacing w:after="0" w:line="285" w:lineRule="atLeast"/>
+        <w:rPr>
+          <w:rFonts w:ascii="Consolas" w:eastAsia="Times New Roman" w:hAnsi="Consolas" w:cs="Times New Roman"/>
+          <w:kern w:val="0"/>
+          <w:sz w:val="21"/>
+          <w:szCs w:val="21"/>
+          <w:lang w:eastAsia="en-IN"/>
+          <w14:ligatures w14:val="none"/>
+        </w:rPr>
+      </w:pPr>
+      <w:r>
+        <w:rPr>
+          <w:rFonts w:ascii="Consolas" w:eastAsia="Times New Roman" w:hAnsi="Consolas" w:cs="Times New Roman"/>
+          <w:kern w:val="0"/>
+          <w:sz w:val="21"/>
+          <w:szCs w:val="21"/>
+          <w:lang w:eastAsia="en-IN"/>
+          <w14:ligatures w14:val="none"/>
+        </w:rPr>
+        <w:t>Included a call-to-action button for exploring more products.</w:t>
+      </w:r>
+    </w:p>
+    <w:p>
+      <w:pPr>
+        <w:spacing w:after="0" w:line="285" w:lineRule="atLeast"/>
+        <w:rPr>
+          <w:rFonts w:ascii="Consolas" w:eastAsia="Times New Roman" w:hAnsi="Consolas" w:cs="Times New Roman"/>
+          <w:kern w:val="0"/>
+          <w:sz w:val="21"/>
+          <w:szCs w:val="21"/>
+          <w:lang w:eastAsia="en-IN"/>
+          <w14:ligatures w14:val="none"/>
+        </w:rPr>
+      </w:pPr>
+    </w:p>
+    <w:p>
+      <w:pPr>
+        <w:spacing w:after="0" w:line="285" w:lineRule="atLeast"/>
+        <w:rPr>
+          <w:rFonts w:ascii="Consolas" w:eastAsia="Times New Roman" w:hAnsi="Consolas" w:cs="Times New Roman"/>
+          <w:kern w:val="0"/>
+          <w:sz w:val="21"/>
+          <w:szCs w:val="21"/>
+          <w:lang w:eastAsia="en-IN"/>
+          <w14:ligatures w14:val="none"/>
+        </w:rPr>
+      </w:pPr>
+      <w:r>
+        <w:rPr>
+          <w:rFonts w:ascii="Consolas" w:eastAsia="Times New Roman" w:hAnsi="Consolas" w:cs="Times New Roman"/>
+          <w:kern w:val="0"/>
+          <w:sz w:val="21"/>
+          <w:szCs w:val="21"/>
+          <w:lang w:eastAsia="en-IN"/>
+          <w14:ligatures w14:val="none"/>
+        </w:rPr>
+        <w:t xml:space="preserve">   </w:t>
+      </w:r>
+      <w:r>
+        <w:rPr>
+          <w:rFonts w:ascii="Consolas" w:eastAsia="Times New Roman" w:hAnsi="Consolas" w:cs="Times New Roman"/>
+          <w:kern w:val="0"/>
+          <w:sz w:val="21"/>
+          <w:szCs w:val="21"/>
+          <w:lang w:eastAsia="en-IN"/>
+          <w14:ligatures w14:val="none"/>
+        </w:rPr>
+        <w:t>5.</w:t>
+      </w:r>
+      <w:r>
+        <w:t xml:space="preserve"> </w:t>
+      </w:r>
+      <w:r>
+        <w:rPr>
+          <w:rFonts w:ascii="Consolas" w:eastAsia="Times New Roman" w:hAnsi="Consolas" w:cs="Times New Roman"/>
+          <w:kern w:val="0"/>
+          <w:sz w:val="21"/>
+          <w:szCs w:val="21"/>
+          <w:lang w:eastAsia="en-IN"/>
+          <w14:ligatures w14:val="none"/>
+        </w:rPr>
+        <w:t>Modern Interior Design Section:</w:t>
       </w:r>
     </w:p>
     <w:p>
       <w:pPr>
         <w:pStyle w:val="ListParagraph"/>
-        <w:numPr>
-          <w:ilvl w:val="0"/>
-          <w:numId w:val="13"/>
-        </w:numPr>
-        <w:spacing w:after="0" w:line="285" w:lineRule="atLeast"/>
-        <w:rPr>
-          <w:rFonts w:ascii="Consolas" w:eastAsia="Times New Roman" w:hAnsi="Consolas" w:cs="Times New Roman"/>
-          <w:kern w:val="0"/>
-          <w:sz w:val="21"/>
-          <w:szCs w:val="21"/>
-          <w:lang w:eastAsia="en-IN"/>
-          <w14:ligatures w14:val="none"/>
-        </w:rPr>
-      </w:pPr>
-      <w:r>
-        <w:rPr>
-          <w:rFonts w:ascii="Consolas" w:eastAsia="Times New Roman" w:hAnsi="Consolas" w:cs="Times New Roman"/>
-          <w:kern w:val="0"/>
-          <w:sz w:val="21"/>
-          <w:szCs w:val="21"/>
-          <w:lang w:eastAsia="en-IN"/>
-          <w14:ligatures w14:val="none"/>
-        </w:rPr>
-        <w:t>Used ribbon decorations for visual appeal.</w:t>
+        <w:spacing w:after="0" w:line="285" w:lineRule="atLeast"/>
+        <w:rPr>
+          <w:rFonts w:ascii="Consolas" w:eastAsia="Times New Roman" w:hAnsi="Consolas" w:cs="Times New Roman"/>
+          <w:kern w:val="0"/>
+          <w:sz w:val="21"/>
+          <w:szCs w:val="21"/>
+          <w:lang w:eastAsia="en-IN"/>
+          <w14:ligatures w14:val="none"/>
+        </w:rPr>
+      </w:pPr>
+      <w:r>
+        <w:rPr>
+          <w:rFonts w:ascii="Consolas" w:eastAsia="Times New Roman" w:hAnsi="Consolas" w:cs="Times New Roman"/>
+          <w:kern w:val="0"/>
+          <w:sz w:val="21"/>
+          <w:szCs w:val="21"/>
+          <w:lang w:eastAsia="en-IN"/>
+          <w14:ligatures w14:val="none"/>
+        </w:rPr>
+        <w:t>Demonstrated expertise in modern interior design with compelling images and content.</w:t>
+      </w:r>
+    </w:p>
+    <w:p>
+      <w:pPr>
+        <w:pStyle w:val="ListParagraph"/>
+        <w:spacing w:after="0" w:line="285" w:lineRule="atLeast"/>
+        <w:rPr>
+          <w:rFonts w:ascii="Consolas" w:eastAsia="Times New Roman" w:hAnsi="Consolas" w:cs="Times New Roman"/>
+          <w:kern w:val="0"/>
+          <w:sz w:val="21"/>
+          <w:szCs w:val="21"/>
+          <w:lang w:eastAsia="en-IN"/>
+          <w14:ligatures w14:val="none"/>
+        </w:rPr>
+      </w:pPr>
+      <w:r>
+        <w:rPr>
+          <w:rFonts w:ascii="Consolas" w:eastAsia="Times New Roman" w:hAnsi="Consolas" w:cs="Times New Roman"/>
+          <w:kern w:val="0"/>
+          <w:sz w:val="21"/>
+          <w:szCs w:val="21"/>
+          <w:lang w:eastAsia="en-IN"/>
+          <w14:ligatures w14:val="none"/>
+        </w:rPr>
+        <w:t>Emphasized key aspects of the design process through concise points.</w:t>
       </w:r>
     </w:p>
     <w:p>
@@ -709,89 +831,77 @@
     </w:p>
     <w:p>
       <w:pPr>
-        <w:pStyle w:val="ListParagraph"/>
-        <w:numPr>
-          <w:ilvl w:val="0"/>
-          <w:numId w:val="14"/>
-        </w:numPr>
-        <w:spacing w:after="0" w:line="285" w:lineRule="atLeast"/>
-        <w:rPr>
-          <w:rFonts w:ascii="Consolas" w:eastAsia="Times New Roman" w:hAnsi="Consolas" w:cs="Times New Roman"/>
-          <w:kern w:val="0"/>
-          <w:sz w:val="21"/>
-          <w:szCs w:val="21"/>
-          <w:lang w:eastAsia="en-IN"/>
-          <w14:ligatures w14:val="none"/>
-        </w:rPr>
-      </w:pPr>
-      <w:r>
-        <w:rPr>
-          <w:rFonts w:ascii="Consolas" w:eastAsia="Times New Roman" w:hAnsi="Consolas" w:cs="Times New Roman"/>
-          <w:kern w:val="0"/>
-          <w:sz w:val="21"/>
-          <w:szCs w:val="21"/>
-          <w:lang w:eastAsia="en-IN"/>
-          <w14:ligatures w14:val="none"/>
-        </w:rPr>
-        <w:t>Aligning images uniformly.</w:t>
-      </w:r>
-    </w:p>
-    <w:p>
-      <w:pPr>
-        <w:pStyle w:val="ListParagraph"/>
-        <w:numPr>
-          <w:ilvl w:val="0"/>
-          <w:numId w:val="14"/>
-        </w:numPr>
-        <w:spacing w:after="0" w:line="285" w:lineRule="atLeast"/>
-        <w:rPr>
-          <w:rFonts w:ascii="Consolas" w:eastAsia="Times New Roman" w:hAnsi="Consolas" w:cs="Times New Roman"/>
-          <w:kern w:val="0"/>
-          <w:sz w:val="21"/>
-          <w:szCs w:val="21"/>
-          <w:lang w:eastAsia="en-IN"/>
-          <w14:ligatures w14:val="none"/>
-        </w:rPr>
-      </w:pPr>
-      <w:r>
-        <w:rPr>
-          <w:rFonts w:ascii="Consolas" w:eastAsia="Times New Roman" w:hAnsi="Consolas" w:cs="Times New Roman"/>
-          <w:kern w:val="0"/>
-          <w:sz w:val="21"/>
-          <w:szCs w:val="21"/>
-          <w:lang w:eastAsia="en-IN"/>
-          <w14:ligatures w14:val="none"/>
-        </w:rPr>
-        <w:t>Maintaining responsive design across devices.</w:t>
-      </w:r>
-    </w:p>
-    <w:p>
-      <w:pPr>
-        <w:pStyle w:val="ListParagraph"/>
-        <w:numPr>
-          <w:ilvl w:val="0"/>
-          <w:numId w:val="14"/>
-        </w:numPr>
-        <w:spacing w:after="0" w:line="285" w:lineRule="atLeast"/>
-        <w:rPr>
-          <w:rFonts w:ascii="Consolas" w:eastAsia="Times New Roman" w:hAnsi="Consolas" w:cs="Times New Roman"/>
-          <w:kern w:val="0"/>
-          <w:sz w:val="21"/>
-          <w:szCs w:val="21"/>
-          <w:lang w:eastAsia="en-IN"/>
-          <w14:ligatures w14:val="none"/>
-        </w:rPr>
-      </w:pPr>
-      <w:r>
-        <w:rPr>
-          <w:rFonts w:ascii="Consolas" w:eastAsia="Times New Roman" w:hAnsi="Consolas" w:cs="Times New Roman"/>
-          <w:kern w:val="0"/>
-          <w:sz w:val="21"/>
-          <w:szCs w:val="21"/>
-          <w:lang w:eastAsia="en-IN"/>
-          <w14:ligatures w14:val="none"/>
-        </w:rPr>
-        <w:t>Creating the ribbon effect with CSS.</w:t>
+        <w:spacing w:after="0" w:line="285" w:lineRule="atLeast"/>
+        <w:ind w:left="360"/>
+        <w:rPr>
+          <w:rFonts w:ascii="Consolas" w:eastAsia="Times New Roman" w:hAnsi="Consolas" w:cs="Times New Roman"/>
+          <w:kern w:val="0"/>
+          <w:sz w:val="21"/>
+          <w:szCs w:val="21"/>
+          <w:lang w:eastAsia="en-IN"/>
+          <w14:ligatures w14:val="none"/>
+        </w:rPr>
+      </w:pPr>
+      <w:r>
+        <w:rPr>
+          <w:rFonts w:ascii="Consolas" w:eastAsia="Times New Roman" w:hAnsi="Consolas" w:cs="Times New Roman"/>
+          <w:kern w:val="0"/>
+          <w:sz w:val="21"/>
+          <w:szCs w:val="21"/>
+          <w:lang w:eastAsia="en-IN"/>
+          <w14:ligatures w14:val="none"/>
+        </w:rPr>
+        <w:t>Maintaining consistent alignment across different screen sizes.</w:t>
+      </w:r>
+    </w:p>
+    <w:p>
+      <w:pPr>
+        <w:spacing w:after="0" w:line="285" w:lineRule="atLeast"/>
+        <w:ind w:left="360"/>
+        <w:rPr>
+          <w:rFonts w:ascii="Consolas" w:eastAsia="Times New Roman" w:hAnsi="Consolas" w:cs="Times New Roman"/>
+          <w:kern w:val="0"/>
+          <w:sz w:val="21"/>
+          <w:szCs w:val="21"/>
+          <w:lang w:eastAsia="en-IN"/>
+          <w14:ligatures w14:val="none"/>
+        </w:rPr>
+      </w:pPr>
+      <w:r>
+        <w:rPr>
+          <w:rFonts w:ascii="Consolas" w:eastAsia="Times New Roman" w:hAnsi="Consolas" w:cs="Times New Roman"/>
+          <w:kern w:val="0"/>
+          <w:sz w:val="21"/>
+          <w:szCs w:val="21"/>
+          <w:lang w:eastAsia="en-IN"/>
+          <w14:ligatures w14:val="none"/>
+        </w:rPr>
+        <w:t>Ensuring seamless responsiveness across various devices.</w:t>
+      </w:r>
+    </w:p>
+    <w:p>
+      <w:pPr>
+        <w:spacing w:after="0" w:line="285" w:lineRule="atLeast"/>
+        <w:ind w:left="360"/>
+        <w:rPr>
+          <w:rFonts w:ascii="Consolas" w:eastAsia="Times New Roman" w:hAnsi="Consolas" w:cs="Times New Roman"/>
+          <w:kern w:val="0"/>
+          <w:sz w:val="21"/>
+          <w:szCs w:val="21"/>
+          <w:lang w:eastAsia="en-IN"/>
+          <w14:ligatures w14:val="none"/>
+        </w:rPr>
+      </w:pPr>
+      <w:r>
+        <w:rPr>
+          <w:rFonts w:ascii="Consolas" w:eastAsia="Times New Roman" w:hAnsi="Consolas" w:cs="Times New Roman"/>
+          <w:kern w:val="0"/>
+          <w:sz w:val="21"/>
+          <w:szCs w:val="21"/>
+          <w:lang w:eastAsia="en-IN"/>
+          <w14:ligatures w14:val="none"/>
+        </w:rPr>
+        <w:t>Achieving the desired visual effects, especially with hover states.</w:t>
       </w:r>
     </w:p>
     <w:p>
@@ -844,89 +954,91 @@
     <w:p>
       <w:pPr>
         <w:pStyle w:val="ListParagraph"/>
-        <w:numPr>
-          <w:ilvl w:val="0"/>
-          <w:numId w:val="15"/>
-        </w:numPr>
-        <w:spacing w:after="0" w:line="285" w:lineRule="atLeast"/>
-        <w:rPr>
-          <w:rFonts w:ascii="Consolas" w:eastAsia="Times New Roman" w:hAnsi="Consolas" w:cs="Times New Roman"/>
-          <w:kern w:val="0"/>
-          <w:sz w:val="21"/>
-          <w:szCs w:val="21"/>
-          <w:lang w:eastAsia="en-IN"/>
-          <w14:ligatures w14:val="none"/>
-        </w:rPr>
-      </w:pPr>
-      <w:r>
-        <w:rPr>
-          <w:rFonts w:ascii="Consolas" w:eastAsia="Times New Roman" w:hAnsi="Consolas" w:cs="Times New Roman"/>
-          <w:kern w:val="0"/>
-          <w:sz w:val="21"/>
-          <w:szCs w:val="21"/>
-          <w:lang w:eastAsia="en-IN"/>
-          <w14:ligatures w14:val="none"/>
-        </w:rPr>
-        <w:t>Used CSS Flexbox for centering images and text.</w:t>
+        <w:spacing w:after="0" w:line="285" w:lineRule="atLeast"/>
+        <w:rPr>
+          <w:rFonts w:ascii="Consolas" w:eastAsia="Times New Roman" w:hAnsi="Consolas" w:cs="Times New Roman"/>
+          <w:kern w:val="0"/>
+          <w:sz w:val="21"/>
+          <w:szCs w:val="21"/>
+          <w:lang w:eastAsia="en-IN"/>
+          <w14:ligatures w14:val="none"/>
+        </w:rPr>
+      </w:pPr>
+      <w:r>
+        <w:rPr>
+          <w:rFonts w:ascii="Consolas" w:eastAsia="Times New Roman" w:hAnsi="Consolas" w:cs="Times New Roman"/>
+          <w:kern w:val="0"/>
+          <w:sz w:val="21"/>
+          <w:szCs w:val="21"/>
+          <w:lang w:eastAsia="en-IN"/>
+          <w14:ligatures w14:val="none"/>
+        </w:rPr>
+        <w:t>Utilized flexible layouts and relative units to maintain alignment.</w:t>
       </w:r>
     </w:p>
     <w:p>
       <w:pPr>
         <w:pStyle w:val="ListParagraph"/>
-        <w:numPr>
-          <w:ilvl w:val="0"/>
-          <w:numId w:val="15"/>
-        </w:numPr>
-        <w:spacing w:after="0" w:line="285" w:lineRule="atLeast"/>
-        <w:rPr>
-          <w:rFonts w:ascii="Consolas" w:eastAsia="Times New Roman" w:hAnsi="Consolas" w:cs="Times New Roman"/>
-          <w:kern w:val="0"/>
-          <w:sz w:val="21"/>
-          <w:szCs w:val="21"/>
-          <w:lang w:eastAsia="en-IN"/>
-          <w14:ligatures w14:val="none"/>
-        </w:rPr>
-      </w:pPr>
-      <w:r>
-        <w:rPr>
-          <w:rFonts w:ascii="Consolas" w:eastAsia="Times New Roman" w:hAnsi="Consolas" w:cs="Times New Roman"/>
-          <w:kern w:val="0"/>
-          <w:sz w:val="21"/>
-          <w:szCs w:val="21"/>
-          <w:lang w:eastAsia="en-IN"/>
-          <w14:ligatures w14:val="none"/>
-        </w:rPr>
-        <w:t>Applied media queries for responsive layout adjustments.</w:t>
+        <w:spacing w:after="0" w:line="285" w:lineRule="atLeast"/>
+        <w:rPr>
+          <w:rFonts w:ascii="Consolas" w:eastAsia="Times New Roman" w:hAnsi="Consolas" w:cs="Times New Roman"/>
+          <w:kern w:val="0"/>
+          <w:sz w:val="21"/>
+          <w:szCs w:val="21"/>
+          <w:lang w:eastAsia="en-IN"/>
+          <w14:ligatures w14:val="none"/>
+        </w:rPr>
+      </w:pPr>
+      <w:r>
+        <w:rPr>
+          <w:rFonts w:ascii="Consolas" w:eastAsia="Times New Roman" w:hAnsi="Consolas" w:cs="Times New Roman"/>
+          <w:kern w:val="0"/>
+          <w:sz w:val="21"/>
+          <w:szCs w:val="21"/>
+          <w:lang w:eastAsia="en-IN"/>
+          <w14:ligatures w14:val="none"/>
+        </w:rPr>
+        <w:t>Employed media queries and viewport units for responsive design adjustments.</w:t>
       </w:r>
     </w:p>
     <w:p>
       <w:pPr>
         <w:pStyle w:val="ListParagraph"/>
-        <w:numPr>
-          <w:ilvl w:val="0"/>
-          <w:numId w:val="15"/>
-        </w:numPr>
-        <w:spacing w:after="0" w:line="285" w:lineRule="atLeast"/>
-        <w:rPr>
-          <w:rFonts w:ascii="Consolas" w:eastAsia="Times New Roman" w:hAnsi="Consolas" w:cs="Times New Roman"/>
-          <w:kern w:val="0"/>
-          <w:sz w:val="21"/>
-          <w:szCs w:val="21"/>
-          <w:lang w:eastAsia="en-IN"/>
-          <w14:ligatures w14:val="none"/>
-        </w:rPr>
-      </w:pPr>
-      <w:r>
-        <w:rPr>
-          <w:rFonts w:ascii="Consolas" w:eastAsia="Times New Roman" w:hAnsi="Consolas" w:cs="Times New Roman"/>
-          <w:kern w:val="0"/>
-          <w:sz w:val="21"/>
-          <w:szCs w:val="21"/>
-          <w:lang w:eastAsia="en-IN"/>
-          <w14:ligatures w14:val="none"/>
-        </w:rPr>
-        <w:t>Experimented with CSS clip-path for ribbon styling.</w:t>
-      </w:r>
+        <w:spacing w:after="0" w:line="285" w:lineRule="atLeast"/>
+        <w:rPr>
+          <w:rFonts w:ascii="Consolas" w:eastAsia="Times New Roman" w:hAnsi="Consolas" w:cs="Times New Roman"/>
+          <w:kern w:val="0"/>
+          <w:sz w:val="21"/>
+          <w:szCs w:val="21"/>
+          <w:lang w:eastAsia="en-IN"/>
+          <w14:ligatures w14:val="none"/>
+        </w:rPr>
+      </w:pPr>
+      <w:r>
+        <w:rPr>
+          <w:rFonts w:ascii="Consolas" w:eastAsia="Times New Roman" w:hAnsi="Consolas" w:cs="Times New Roman"/>
+          <w:kern w:val="0"/>
+          <w:sz w:val="21"/>
+          <w:szCs w:val="21"/>
+          <w:lang w:eastAsia="en-IN"/>
+          <w14:ligatures w14:val="none"/>
+        </w:rPr>
+        <w:t>Experimented with CSS techniques to achieve desired visual effects, such as hover animations.</w:t>
+      </w:r>
+    </w:p>
+    <w:p>
+      <w:pPr>
+        <w:pStyle w:val="ListParagraph"/>
+        <w:spacing w:after="0" w:line="285" w:lineRule="atLeast"/>
+        <w:rPr>
+          <w:rFonts w:ascii="Consolas" w:eastAsia="Times New Roman" w:hAnsi="Consolas" w:cs="Times New Roman"/>
+          <w:kern w:val="0"/>
+          <w:sz w:val="21"/>
+          <w:szCs w:val="21"/>
+          <w:lang w:eastAsia="en-IN"/>
+          <w14:ligatures w14:val="none"/>
+        </w:rPr>
+      </w:pPr>
     </w:p>
     <w:p>
       <w:pPr>
@@ -972,94 +1084,83 @@
           <w:lang w:eastAsia="en-IN"/>
           <w14:ligatures w14:val="none"/>
         </w:rPr>
+        <w:lastRenderedPageBreak/>
         <w:t>Learnings:</w:t>
       </w:r>
     </w:p>
     <w:p>
       <w:pPr>
         <w:pStyle w:val="ListParagraph"/>
-        <w:numPr>
-          <w:ilvl w:val="0"/>
-          <w:numId w:val="16"/>
-        </w:numPr>
-        <w:spacing w:after="0" w:line="285" w:lineRule="atLeast"/>
-        <w:rPr>
-          <w:rFonts w:ascii="Consolas" w:eastAsia="Times New Roman" w:hAnsi="Consolas" w:cs="Times New Roman"/>
-          <w:kern w:val="0"/>
-          <w:sz w:val="21"/>
-          <w:szCs w:val="21"/>
-          <w:lang w:eastAsia="en-IN"/>
-          <w14:ligatures w14:val="none"/>
-        </w:rPr>
-      </w:pPr>
-      <w:r>
-        <w:rPr>
-          <w:rFonts w:ascii="Consolas" w:eastAsia="Times New Roman" w:hAnsi="Consolas" w:cs="Times New Roman"/>
-          <w:kern w:val="0"/>
-          <w:sz w:val="21"/>
-          <w:szCs w:val="21"/>
-          <w:lang w:eastAsia="en-IN"/>
-          <w14:ligatures w14:val="none"/>
-        </w:rPr>
-        <w:t>Improved CSS Grid and Flexbox skills.</w:t>
+        <w:spacing w:after="0" w:line="285" w:lineRule="atLeast"/>
+        <w:rPr>
+          <w:rFonts w:ascii="Consolas" w:eastAsia="Times New Roman" w:hAnsi="Consolas" w:cs="Times New Roman"/>
+          <w:kern w:val="0"/>
+          <w:sz w:val="21"/>
+          <w:szCs w:val="21"/>
+          <w:lang w:eastAsia="en-IN"/>
+          <w14:ligatures w14:val="none"/>
+        </w:rPr>
+      </w:pPr>
+      <w:r>
+        <w:rPr>
+          <w:rFonts w:ascii="Consolas" w:eastAsia="Times New Roman" w:hAnsi="Consolas" w:cs="Times New Roman"/>
+          <w:kern w:val="0"/>
+          <w:sz w:val="21"/>
+          <w:szCs w:val="21"/>
+          <w:lang w:eastAsia="en-IN"/>
+          <w14:ligatures w14:val="none"/>
+        </w:rPr>
+        <w:t>Enhanced proficiency in HTML and CSS for web development.</w:t>
       </w:r>
     </w:p>
     <w:p>
       <w:pPr>
         <w:pStyle w:val="ListParagraph"/>
-        <w:numPr>
-          <w:ilvl w:val="0"/>
-          <w:numId w:val="16"/>
-        </w:numPr>
-        <w:spacing w:after="0" w:line="285" w:lineRule="atLeast"/>
-        <w:rPr>
-          <w:rFonts w:ascii="Consolas" w:eastAsia="Times New Roman" w:hAnsi="Consolas" w:cs="Times New Roman"/>
-          <w:kern w:val="0"/>
-          <w:sz w:val="21"/>
-          <w:szCs w:val="21"/>
-          <w:lang w:eastAsia="en-IN"/>
-          <w14:ligatures w14:val="none"/>
-        </w:rPr>
-      </w:pPr>
-      <w:r>
-        <w:rPr>
-          <w:rFonts w:ascii="Consolas" w:eastAsia="Times New Roman" w:hAnsi="Consolas" w:cs="Times New Roman"/>
-          <w:kern w:val="0"/>
-          <w:sz w:val="21"/>
-          <w:szCs w:val="21"/>
-          <w:lang w:eastAsia="en-IN"/>
-          <w14:ligatures w14:val="none"/>
-        </w:rPr>
-        <w:t>Enhanced knowledge of responsive design techniques.</w:t>
+        <w:spacing w:after="0" w:line="285" w:lineRule="atLeast"/>
+        <w:rPr>
+          <w:rFonts w:ascii="Consolas" w:eastAsia="Times New Roman" w:hAnsi="Consolas" w:cs="Times New Roman"/>
+          <w:kern w:val="0"/>
+          <w:sz w:val="21"/>
+          <w:szCs w:val="21"/>
+          <w:lang w:eastAsia="en-IN"/>
+          <w14:ligatures w14:val="none"/>
+        </w:rPr>
+      </w:pPr>
+      <w:r>
+        <w:rPr>
+          <w:rFonts w:ascii="Consolas" w:eastAsia="Times New Roman" w:hAnsi="Consolas" w:cs="Times New Roman"/>
+          <w:kern w:val="0"/>
+          <w:sz w:val="21"/>
+          <w:szCs w:val="21"/>
+          <w:lang w:eastAsia="en-IN"/>
+          <w14:ligatures w14:val="none"/>
+        </w:rPr>
+        <w:t>Gained insights into implementing responsive design principles effectively.</w:t>
       </w:r>
     </w:p>
     <w:p>
       <w:pPr>
         <w:pStyle w:val="ListParagraph"/>
-        <w:numPr>
-          <w:ilvl w:val="0"/>
-          <w:numId w:val="16"/>
-        </w:numPr>
-        <w:spacing w:after="0" w:line="285" w:lineRule="atLeast"/>
-        <w:rPr>
-          <w:rFonts w:ascii="Consolas" w:eastAsia="Times New Roman" w:hAnsi="Consolas" w:cs="Times New Roman"/>
-          <w:kern w:val="0"/>
-          <w:sz w:val="21"/>
-          <w:szCs w:val="21"/>
-          <w:lang w:eastAsia="en-IN"/>
-          <w14:ligatures w14:val="none"/>
-        </w:rPr>
-      </w:pPr>
-      <w:r>
-        <w:rPr>
-          <w:rFonts w:ascii="Consolas" w:eastAsia="Times New Roman" w:hAnsi="Consolas" w:cs="Times New Roman"/>
-          <w:kern w:val="0"/>
-          <w:sz w:val="21"/>
-          <w:szCs w:val="21"/>
-          <w:lang w:eastAsia="en-IN"/>
-          <w14:ligatures w14:val="none"/>
-        </w:rPr>
-        <w:t>Learned advanced CSS properties like clip-path.</w:t>
+        <w:spacing w:after="0" w:line="285" w:lineRule="atLeast"/>
+        <w:rPr>
+          <w:rFonts w:ascii="Consolas" w:eastAsia="Times New Roman" w:hAnsi="Consolas" w:cs="Times New Roman"/>
+          <w:kern w:val="0"/>
+          <w:sz w:val="21"/>
+          <w:szCs w:val="21"/>
+          <w:lang w:eastAsia="en-IN"/>
+          <w14:ligatures w14:val="none"/>
+        </w:rPr>
+      </w:pPr>
+      <w:r>
+        <w:rPr>
+          <w:rFonts w:ascii="Consolas" w:eastAsia="Times New Roman" w:hAnsi="Consolas" w:cs="Times New Roman"/>
+          <w:kern w:val="0"/>
+          <w:sz w:val="21"/>
+          <w:szCs w:val="21"/>
+          <w:lang w:eastAsia="en-IN"/>
+          <w14:ligatures w14:val="none"/>
+        </w:rPr>
+        <w:t>Expanded knowledge of CSS techniques for creating visually appealing interfaces.</w:t>
       </w:r>
     </w:p>
     <w:p>
@@ -1106,7 +1207,7 @@
           <w:lang w:eastAsia="en-IN"/>
           <w14:ligatures w14:val="none"/>
         </w:rPr>
-        <w:t>Project Update:</w:t>
+        <w:t>Project Update</w:t>
       </w:r>
       <w:r>
         <w:rPr>
@@ -1119,6 +1220,9 @@
           <w:lang w:eastAsia="en-IN"/>
           <w14:ligatures w14:val="none"/>
         </w:rPr>
+        <w:t>:</w:t>
+      </w:r>
+      <w:r>
         <w:t xml:space="preserve"> </w:t>
       </w:r>
       <w:r>
@@ -1130,7 +1234,42 @@
           <w:lang w:eastAsia="en-IN"/>
           <w14:ligatures w14:val="none"/>
         </w:rPr>
-        <w:t>The responsive Company Member Team Page is complete.</w:t>
+        <w:t xml:space="preserve">The </w:t>
+      </w:r>
+      <w:proofErr w:type="spellStart"/>
+      <w:r>
+        <w:rPr>
+          <w:rFonts w:ascii="Consolas" w:eastAsia="Times New Roman" w:hAnsi="Consolas" w:cs="Times New Roman"/>
+          <w:kern w:val="0"/>
+          <w:sz w:val="21"/>
+          <w:szCs w:val="21"/>
+          <w:lang w:eastAsia="en-IN"/>
+          <w14:ligatures w14:val="none"/>
+        </w:rPr>
+        <w:t>InteriorVista</w:t>
+      </w:r>
+      <w:proofErr w:type="spellEnd"/>
+      <w:r>
+        <w:rPr>
+          <w:rFonts w:ascii="Consolas" w:eastAsia="Times New Roman" w:hAnsi="Consolas" w:cs="Times New Roman"/>
+          <w:kern w:val="0"/>
+          <w:sz w:val="21"/>
+          <w:szCs w:val="21"/>
+          <w:lang w:eastAsia="en-IN"/>
+          <w14:ligatures w14:val="none"/>
+        </w:rPr>
+        <w:t xml:space="preserve"> landing page development is complete</w:t>
+      </w:r>
+      <w:r>
+        <w:rPr>
+          <w:rFonts w:ascii="Consolas" w:eastAsia="Times New Roman" w:hAnsi="Consolas" w:cs="Times New Roman"/>
+          <w:kern w:val="0"/>
+          <w:sz w:val="21"/>
+          <w:szCs w:val="21"/>
+          <w:lang w:eastAsia="en-IN"/>
+          <w14:ligatures w14:val="none"/>
+        </w:rPr>
+        <w:t>.</w:t>
       </w:r>
     </w:p>
     <w:p>

</xml_diff>